<commit_message>
Added unit information for the graphs
</commit_message>
<xml_diff>
--- a/Report.docx
+++ b/Report.docx
@@ -15,13 +15,8 @@
       <w:pPr>
         <w:jc w:val="center"/>
       </w:pPr>
-      <w:proofErr w:type="spellStart"/>
-      <w:r>
-        <w:t>Nael</w:t>
-      </w:r>
-      <w:proofErr w:type="spellEnd"/>
-      <w:r>
-        <w:t xml:space="preserve"> Louis &amp; Sergio Segrera</w:t>
+      <w:r>
+        <w:t>Nael Louis &amp; Sergio Segrera</w:t>
       </w:r>
     </w:p>
     <w:p/>
@@ -35,6 +30,9 @@
     </w:p>
     <w:p>
       <w:r>
+        <w:rPr>
+          <w:noProof/>
+        </w:rPr>
         <w:drawing>
           <wp:anchor distT="0" distB="0" distL="114300" distR="114300" simplePos="0" relativeHeight="251659264" behindDoc="0" locked="0" layoutInCell="1" allowOverlap="1" wp14:anchorId="6714C20D" wp14:editId="50397001">
             <wp:simplePos x="0" y="0"/>
@@ -92,6 +90,9 @@
         </w:drawing>
       </w:r>
       <w:r>
+        <w:rPr>
+          <w:noProof/>
+        </w:rPr>
         <w:drawing>
           <wp:anchor distT="0" distB="0" distL="114300" distR="114300" simplePos="0" relativeHeight="251665408" behindDoc="0" locked="0" layoutInCell="1" allowOverlap="1" wp14:anchorId="519A67F3" wp14:editId="5A4759B9">
             <wp:simplePos x="0" y="0"/>
@@ -149,6 +150,9 @@
         </w:drawing>
       </w:r>
       <w:r>
+        <w:rPr>
+          <w:noProof/>
+        </w:rPr>
         <w:drawing>
           <wp:anchor distT="0" distB="0" distL="114300" distR="114300" simplePos="0" relativeHeight="251664384" behindDoc="0" locked="0" layoutInCell="1" allowOverlap="1" wp14:anchorId="20E48ABC" wp14:editId="7CE7E071">
             <wp:simplePos x="0" y="0"/>
@@ -214,6 +218,9 @@
     <w:p/>
     <w:p>
       <w:r>
+        <w:rPr>
+          <w:noProof/>
+        </w:rPr>
         <w:drawing>
           <wp:anchor distT="0" distB="0" distL="114300" distR="114300" simplePos="0" relativeHeight="251660288" behindDoc="0" locked="0" layoutInCell="1" allowOverlap="1" wp14:anchorId="08658748" wp14:editId="220B0A57">
             <wp:simplePos x="0" y="0"/>
@@ -273,6 +280,9 @@
     </w:p>
     <w:p>
       <w:r>
+        <w:rPr>
+          <w:noProof/>
+        </w:rPr>
         <w:drawing>
           <wp:anchor distT="0" distB="0" distL="114300" distR="114300" simplePos="0" relativeHeight="251658240" behindDoc="0" locked="0" layoutInCell="1" allowOverlap="1" wp14:anchorId="29876D73" wp14:editId="37003636">
             <wp:simplePos x="0" y="0"/>
@@ -373,6 +383,9 @@
     </w:p>
     <w:p>
       <w:r>
+        <w:rPr>
+          <w:noProof/>
+        </w:rPr>
         <w:drawing>
           <wp:anchor distT="0" distB="0" distL="114300" distR="114300" simplePos="0" relativeHeight="251661312" behindDoc="0" locked="0" layoutInCell="1" allowOverlap="1" wp14:anchorId="20DB0FDE" wp14:editId="4CD98F1A">
             <wp:simplePos x="0" y="0"/>
@@ -450,6 +463,9 @@
     </w:p>
     <w:p>
       <w:r>
+        <w:rPr>
+          <w:noProof/>
+        </w:rPr>
         <w:drawing>
           <wp:anchor distT="0" distB="0" distL="114300" distR="114300" simplePos="0" relativeHeight="251663360" behindDoc="0" locked="0" layoutInCell="1" allowOverlap="1" wp14:anchorId="446001DD" wp14:editId="049D4243">
             <wp:simplePos x="0" y="0"/>
@@ -507,6 +523,9 @@
         </w:drawing>
       </w:r>
       <w:r>
+        <w:rPr>
+          <w:noProof/>
+        </w:rPr>
         <w:drawing>
           <wp:anchor distT="0" distB="0" distL="114300" distR="114300" simplePos="0" relativeHeight="251662336" behindDoc="0" locked="0" layoutInCell="1" allowOverlap="1" wp14:anchorId="21656FAB" wp14:editId="370D8EDB">
             <wp:simplePos x="0" y="0"/>
@@ -607,6 +626,9 @@
       <w:pPr>
         <w:jc w:val="both"/>
       </w:pPr>
+      <w:r>
+        <w:t>P.S. Numbers in the parenthesis for the 2 last graphs are the units. In total recovery today 1.0 = 10 millions and in total test today 1.0 = 100 millions</w:t>
+      </w:r>
     </w:p>
     <w:p>
       <w:pPr>

</xml_diff>